<commit_message>
Commiting on new branch N5QC_Revisions
 On branch N5QC_Revisions
 Changes to be committed:
	modified:   Git_Workflow.docx
	new file:   N5QC_Session_Log_and_Notes.docx
</commit_message>
<xml_diff>
--- a/Git_Workflow.docx
+++ b/Git_Workflow.docx
@@ -3,50 +3,206 @@
 <w:document xmlns:wpc="http://schemas.microsoft.com/office/word/2010/wordprocessingCanvas" xmlns:cx="http://schemas.microsoft.com/office/drawing/2014/chartex" xmlns:cx1="http://schemas.microsoft.com/office/drawing/2015/9/8/chartex" xmlns:cx2="http://schemas.microsoft.com/office/drawing/2015/10/21/chartex" xmlns:cx3="http://schemas.microsoft.com/office/drawing/2016/5/9/chartex" xmlns:cx4="http://schemas.microsoft.com/office/drawing/2016/5/10/chartex" xmlns:cx5="http://schemas.microsoft.com/office/drawing/2016/5/11/chartex" xmlns:cx6="http://schemas.microsoft.com/office/drawing/2016/5/12/chartex" xmlns:cx7="http://schemas.microsoft.com/office/drawing/2016/5/13/chartex" xmlns:cx8="http://schemas.microsoft.com/office/drawing/2016/5/14/chartex" xmlns:mc="http://schemas.openxmlformats.org/markup-compatibility/2006" xmlns:aink="http://schemas.microsoft.com/office/drawing/2016/ink" xmlns:am3d="http://schemas.microsoft.com/office/drawing/2017/model3d" xmlns:o="urn:schemas-microsoft-com:office:office" xmlns:oel="http://schemas.microsoft.com/office/2019/extlst" xmlns:r="http://schemas.openxmlformats.org/officeDocument/2006/relationships" xmlns:m="http://schemas.openxmlformats.org/officeDocument/2006/math" xmlns:v="urn:schemas-microsoft-com:vml" xmlns:wp14="http://schemas.microsoft.com/office/word/2010/wordprocessingDrawing" xmlns:wp="http://schemas.openxmlformats.org/drawingml/2006/wordprocessingDrawing" xmlns:w10="urn:schemas-microsoft-com:office:word" xmlns:w="http://schemas.openxmlformats.org/wordprocessingml/2006/main" xmlns:w14="http://schemas.microsoft.com/office/word/2010/wordml" xmlns:w15="http://schemas.microsoft.com/office/word/2012/wordml" xmlns:w16cex="http://schemas.microsoft.com/office/word/2018/wordml/cex" xmlns:w16cid="http://schemas.microsoft.com/office/word/2016/wordml/cid" xmlns:w16="http://schemas.microsoft.com/office/word/2018/wordml" xmlns:w16du="http://schemas.microsoft.com/office/word/2023/wordml/word16du" xmlns:w16sdtdh="http://schemas.microsoft.com/office/word/2020/wordml/sdtdatahash" xmlns:w16se="http://schemas.microsoft.com/office/word/2015/wordml/symex" xmlns:wpg="http://schemas.microsoft.com/office/word/2010/wordprocessingGroup" xmlns:wpi="http://schemas.microsoft.com/office/word/2010/wordprocessingInk" xmlns:wne="http://schemas.microsoft.com/office/word/2006/wordml" xmlns:wps="http://schemas.microsoft.com/office/word/2010/wordprocessingShape" mc:Ignorable="w14 w15 w16se w16cid w16 w16cex w16sdtdh w16du wp14">
   <w:body>
     <w:p>
-      <w:r>
+      <w:pPr>
+        <w:jc w:val="center"/>
+        <w:rPr>
+          <w:b/>
+          <w:bCs/>
+          <w:sz w:val="56"/>
+          <w:szCs w:val="56"/>
+        </w:rPr>
+      </w:pPr>
+      <w:r>
+        <w:rPr>
+          <w:b/>
+          <w:bCs/>
+          <w:sz w:val="56"/>
+          <w:szCs w:val="56"/>
+        </w:rPr>
         <w:t>Git Workflow</w:t>
       </w:r>
     </w:p>
     <w:p>
-      <w:r>
+      <w:pPr>
+        <w:jc w:val="center"/>
+        <w:rPr>
+          <w:b/>
+          <w:bCs/>
+          <w:sz w:val="16"/>
+          <w:szCs w:val="16"/>
+        </w:rPr>
+      </w:pPr>
+      <w:r>
+        <w:rPr>
+          <w:b/>
+          <w:bCs/>
+          <w:sz w:val="16"/>
+          <w:szCs w:val="16"/>
+        </w:rPr>
         <w:t xml:space="preserve">Rev. 0 – 4/5/2024 – </w:t>
       </w:r>
       <w:proofErr w:type="gramStart"/>
       <w:r>
+        <w:rPr>
+          <w:b/>
+          <w:bCs/>
+          <w:sz w:val="16"/>
+          <w:szCs w:val="16"/>
+        </w:rPr>
         <w:t>Created</w:t>
       </w:r>
       <w:proofErr w:type="gramEnd"/>
     </w:p>
     <w:p/>
     <w:p>
+      <w:pPr>
+        <w:pStyle w:val="ListParagraph"/>
+        <w:numPr>
+          <w:ilvl w:val="0"/>
+          <w:numId w:val="1"/>
+        </w:numPr>
+      </w:pPr>
+      <w:proofErr w:type="gramStart"/>
       <w:r>
         <w:t>Fetch</w:t>
+      </w:r>
+      <w:r>
+        <w:t xml:space="preserve">  --</w:t>
+      </w:r>
+      <w:proofErr w:type="gramEnd"/>
+      <w:r>
+        <w:t xml:space="preserve"> Ex:  </w:t>
+      </w:r>
+      <w:r>
+        <w:t>git fetch origin main</w:t>
       </w:r>
     </w:p>
     <w:p>
+      <w:pPr>
+        <w:pStyle w:val="ListParagraph"/>
+        <w:numPr>
+          <w:ilvl w:val="0"/>
+          <w:numId w:val="1"/>
+        </w:numPr>
+      </w:pPr>
       <w:r>
         <w:t>Branch</w:t>
+      </w:r>
+      <w:r>
+        <w:t xml:space="preserve"> – Ex: </w:t>
+      </w:r>
+      <w:r>
+        <w:t xml:space="preserve">git branch </w:t>
+      </w:r>
+      <w:r>
+        <w:t>&lt;</w:t>
+      </w:r>
+      <w:proofErr w:type="spellStart"/>
+      <w:r>
+        <w:t>branch_name</w:t>
+      </w:r>
+      <w:proofErr w:type="spellEnd"/>
+      <w:proofErr w:type="gramStart"/>
+      <w:r>
+        <w:t xml:space="preserve">&gt; </w:t>
+      </w:r>
+      <w:r>
+        <w:t xml:space="preserve"> FETCH</w:t>
+      </w:r>
+      <w:proofErr w:type="gramEnd"/>
+      <w:r>
+        <w:t>_HEAD</w:t>
+      </w:r>
+    </w:p>
+    <w:p/>
+    <w:p>
+      <w:pPr>
+        <w:pStyle w:val="ListParagraph"/>
+        <w:numPr>
+          <w:ilvl w:val="0"/>
+          <w:numId w:val="1"/>
+        </w:numPr>
+      </w:pPr>
+      <w:r>
+        <w:t>Work</w:t>
       </w:r>
     </w:p>
     <w:p>
-      <w:r>
-        <w:t>Work</w:t>
+      <w:pPr>
+        <w:pStyle w:val="ListParagraph"/>
+      </w:pPr>
+    </w:p>
+    <w:p/>
+    <w:p>
+      <w:pPr>
+        <w:pStyle w:val="ListParagraph"/>
+        <w:numPr>
+          <w:ilvl w:val="0"/>
+          <w:numId w:val="1"/>
+        </w:numPr>
+      </w:pPr>
+      <w:r>
+        <w:t xml:space="preserve">Add – Ex:  </w:t>
+      </w:r>
+      <w:r>
+        <w:t xml:space="preserve">git add </w:t>
+      </w:r>
+      <w:r>
+        <w:t>&lt;new or changed file(s) – possibly list?)</w:t>
       </w:r>
     </w:p>
     <w:p>
+      <w:pPr>
+        <w:pStyle w:val="ListParagraph"/>
+        <w:numPr>
+          <w:ilvl w:val="0"/>
+          <w:numId w:val="1"/>
+        </w:numPr>
+      </w:pPr>
       <w:r>
         <w:t>Commit</w:t>
       </w:r>
+      <w:r>
+        <w:t xml:space="preserve"> – Ex:  </w:t>
+      </w:r>
+      <w:r>
+        <w:t xml:space="preserve">git </w:t>
+      </w:r>
+      <w:proofErr w:type="gramStart"/>
+      <w:r>
+        <w:t>commit</w:t>
+      </w:r>
+      <w:proofErr w:type="gramEnd"/>
     </w:p>
     <w:p>
+      <w:pPr>
+        <w:pStyle w:val="ListParagraph"/>
+        <w:numPr>
+          <w:ilvl w:val="0"/>
+          <w:numId w:val="1"/>
+        </w:numPr>
+      </w:pPr>
       <w:r>
         <w:t>Push</w:t>
       </w:r>
+      <w:r>
+        <w:t xml:space="preserve"> – Ex:  </w:t>
+      </w:r>
+      <w:r>
+        <w:t xml:space="preserve">git push </w:t>
+      </w:r>
+      <w:r>
+        <w:t xml:space="preserve">&lt;location&gt; &lt;branch&gt;   </w:t>
+      </w:r>
+      <w:r>
+        <w:t xml:space="preserve">git push origin </w:t>
+      </w:r>
+      <w:proofErr w:type="gramStart"/>
+      <w:r>
+        <w:t>main</w:t>
+      </w:r>
+      <w:proofErr w:type="gramEnd"/>
     </w:p>
-    <w:p/>
-    <w:p/>
-    <w:p/>
-    <w:p/>
     <w:sectPr>
       <w:pgSz w:w="12240" w:h="15840"/>
       <w:pgMar w:top="1440" w:right="1440" w:bottom="1440" w:left="1440" w:header="720" w:footer="720" w:gutter="0"/>
@@ -55,6 +211,127 @@
     </w:sectPr>
   </w:body>
 </w:document>
+</file>
+
+<file path=word/numbering.xml><?xml version="1.0" encoding="utf-8"?>
+<w:numbering xmlns:wpc="http://schemas.microsoft.com/office/word/2010/wordprocessingCanvas" xmlns:cx="http://schemas.microsoft.com/office/drawing/2014/chartex" xmlns:cx1="http://schemas.microsoft.com/office/drawing/2015/9/8/chartex" xmlns:cx2="http://schemas.microsoft.com/office/drawing/2015/10/21/chartex" xmlns:cx3="http://schemas.microsoft.com/office/drawing/2016/5/9/chartex" xmlns:cx4="http://schemas.microsoft.com/office/drawing/2016/5/10/chartex" xmlns:cx5="http://schemas.microsoft.com/office/drawing/2016/5/11/chartex" xmlns:cx6="http://schemas.microsoft.com/office/drawing/2016/5/12/chartex" xmlns:cx7="http://schemas.microsoft.com/office/drawing/2016/5/13/chartex" xmlns:cx8="http://schemas.microsoft.com/office/drawing/2016/5/14/chartex" xmlns:mc="http://schemas.openxmlformats.org/markup-compatibility/2006" xmlns:aink="http://schemas.microsoft.com/office/drawing/2016/ink" xmlns:am3d="http://schemas.microsoft.com/office/drawing/2017/model3d" xmlns:o="urn:schemas-microsoft-com:office:office" xmlns:oel="http://schemas.microsoft.com/office/2019/extlst" xmlns:r="http://schemas.openxmlformats.org/officeDocument/2006/relationships" xmlns:m="http://schemas.openxmlformats.org/officeDocument/2006/math" xmlns:v="urn:schemas-microsoft-com:vml" xmlns:wp14="http://schemas.microsoft.com/office/word/2010/wordprocessingDrawing" xmlns:wp="http://schemas.openxmlformats.org/drawingml/2006/wordprocessingDrawing" xmlns:w10="urn:schemas-microsoft-com:office:word" xmlns:w="http://schemas.openxmlformats.org/wordprocessingml/2006/main" xmlns:w14="http://schemas.microsoft.com/office/word/2010/wordml" xmlns:w15="http://schemas.microsoft.com/office/word/2012/wordml" xmlns:w16cex="http://schemas.microsoft.com/office/word/2018/wordml/cex" xmlns:w16cid="http://schemas.microsoft.com/office/word/2016/wordml/cid" xmlns:w16="http://schemas.microsoft.com/office/word/2018/wordml" xmlns:w16du="http://schemas.microsoft.com/office/word/2023/wordml/word16du" xmlns:w16sdtdh="http://schemas.microsoft.com/office/word/2020/wordml/sdtdatahash" xmlns:w16se="http://schemas.microsoft.com/office/word/2015/wordml/symex" xmlns:wpg="http://schemas.microsoft.com/office/word/2010/wordprocessingGroup" xmlns:wpi="http://schemas.microsoft.com/office/word/2010/wordprocessingInk" xmlns:wne="http://schemas.microsoft.com/office/word/2006/wordml" xmlns:wps="http://schemas.microsoft.com/office/word/2010/wordprocessingShape" mc:Ignorable="w14 w15 w16se w16cid w16 w16cex w16sdtdh w16du wp14">
+  <w:abstractNum w:abstractNumId="0" w15:restartNumberingAfterBreak="0">
+    <w:nsid w:val="509C394F"/>
+    <w:multiLevelType w:val="hybridMultilevel"/>
+    <w:tmpl w:val="9EC6BE7C"/>
+    <w:lvl w:ilvl="0" w:tplc="04090001">
+      <w:start w:val="1"/>
+      <w:numFmt w:val="bullet"/>
+      <w:lvlText w:val=""/>
+      <w:lvlJc w:val="left"/>
+      <w:pPr>
+        <w:ind w:left="720" w:hanging="360"/>
+      </w:pPr>
+      <w:rPr>
+        <w:rFonts w:ascii="Symbol" w:hAnsi="Symbol" w:hint="default"/>
+      </w:rPr>
+    </w:lvl>
+    <w:lvl w:ilvl="1" w:tplc="04090003" w:tentative="1">
+      <w:start w:val="1"/>
+      <w:numFmt w:val="bullet"/>
+      <w:lvlText w:val="o"/>
+      <w:lvlJc w:val="left"/>
+      <w:pPr>
+        <w:ind w:left="1440" w:hanging="360"/>
+      </w:pPr>
+      <w:rPr>
+        <w:rFonts w:ascii="Courier New" w:hAnsi="Courier New" w:cs="Courier New" w:hint="default"/>
+      </w:rPr>
+    </w:lvl>
+    <w:lvl w:ilvl="2" w:tplc="04090005" w:tentative="1">
+      <w:start w:val="1"/>
+      <w:numFmt w:val="bullet"/>
+      <w:lvlText w:val=""/>
+      <w:lvlJc w:val="left"/>
+      <w:pPr>
+        <w:ind w:left="2160" w:hanging="360"/>
+      </w:pPr>
+      <w:rPr>
+        <w:rFonts w:ascii="Wingdings" w:hAnsi="Wingdings" w:hint="default"/>
+      </w:rPr>
+    </w:lvl>
+    <w:lvl w:ilvl="3" w:tplc="04090001" w:tentative="1">
+      <w:start w:val="1"/>
+      <w:numFmt w:val="bullet"/>
+      <w:lvlText w:val=""/>
+      <w:lvlJc w:val="left"/>
+      <w:pPr>
+        <w:ind w:left="2880" w:hanging="360"/>
+      </w:pPr>
+      <w:rPr>
+        <w:rFonts w:ascii="Symbol" w:hAnsi="Symbol" w:hint="default"/>
+      </w:rPr>
+    </w:lvl>
+    <w:lvl w:ilvl="4" w:tplc="04090003" w:tentative="1">
+      <w:start w:val="1"/>
+      <w:numFmt w:val="bullet"/>
+      <w:lvlText w:val="o"/>
+      <w:lvlJc w:val="left"/>
+      <w:pPr>
+        <w:ind w:left="3600" w:hanging="360"/>
+      </w:pPr>
+      <w:rPr>
+        <w:rFonts w:ascii="Courier New" w:hAnsi="Courier New" w:cs="Courier New" w:hint="default"/>
+      </w:rPr>
+    </w:lvl>
+    <w:lvl w:ilvl="5" w:tplc="04090005" w:tentative="1">
+      <w:start w:val="1"/>
+      <w:numFmt w:val="bullet"/>
+      <w:lvlText w:val=""/>
+      <w:lvlJc w:val="left"/>
+      <w:pPr>
+        <w:ind w:left="4320" w:hanging="360"/>
+      </w:pPr>
+      <w:rPr>
+        <w:rFonts w:ascii="Wingdings" w:hAnsi="Wingdings" w:hint="default"/>
+      </w:rPr>
+    </w:lvl>
+    <w:lvl w:ilvl="6" w:tplc="04090001" w:tentative="1">
+      <w:start w:val="1"/>
+      <w:numFmt w:val="bullet"/>
+      <w:lvlText w:val=""/>
+      <w:lvlJc w:val="left"/>
+      <w:pPr>
+        <w:ind w:left="5040" w:hanging="360"/>
+      </w:pPr>
+      <w:rPr>
+        <w:rFonts w:ascii="Symbol" w:hAnsi="Symbol" w:hint="default"/>
+      </w:rPr>
+    </w:lvl>
+    <w:lvl w:ilvl="7" w:tplc="04090003" w:tentative="1">
+      <w:start w:val="1"/>
+      <w:numFmt w:val="bullet"/>
+      <w:lvlText w:val="o"/>
+      <w:lvlJc w:val="left"/>
+      <w:pPr>
+        <w:ind w:left="5760" w:hanging="360"/>
+      </w:pPr>
+      <w:rPr>
+        <w:rFonts w:ascii="Courier New" w:hAnsi="Courier New" w:cs="Courier New" w:hint="default"/>
+      </w:rPr>
+    </w:lvl>
+    <w:lvl w:ilvl="8" w:tplc="04090005" w:tentative="1">
+      <w:start w:val="1"/>
+      <w:numFmt w:val="bullet"/>
+      <w:lvlText w:val=""/>
+      <w:lvlJc w:val="left"/>
+      <w:pPr>
+        <w:ind w:left="6480" w:hanging="360"/>
+      </w:pPr>
+      <w:rPr>
+        <w:rFonts w:ascii="Wingdings" w:hAnsi="Wingdings" w:hint="default"/>
+      </w:rPr>
+    </w:lvl>
+  </w:abstractNum>
+  <w:num w:numId="1" w16cid:durableId="2131629562">
+    <w:abstractNumId w:val="0"/>
+  </w:num>
+</w:numbering>
 </file>
 
 <file path=word/styles.xml><?xml version="1.0" encoding="utf-8"?>

</xml_diff>

<commit_message>
Saturday AM Updates 4/6/24
 On branch Sat2_HP
 Changes to be committed:
	modified:   Git_Workflow.docx
	modified:   Session_Log_and_Notes.docx
</commit_message>
<xml_diff>
--- a/Git_Workflow.docx
+++ b/Git_Workflow.docx
@@ -39,9 +39,8 @@
           <w:sz w:val="16"/>
           <w:szCs w:val="16"/>
         </w:rPr>
-        <w:t xml:space="preserve">Rev. 0 – 4/5/2024 – </w:t>
-      </w:r>
-      <w:proofErr w:type="gramStart"/>
+        <w:t>Rev. 0 – 4/5/2024 – Created</w:t>
+      </w:r>
       <w:r>
         <w:rPr>
           <w:b/>
@@ -49,9 +48,66 @@
           <w:sz w:val="16"/>
           <w:szCs w:val="16"/>
         </w:rPr>
-        <w:t>Created</w:t>
-      </w:r>
-      <w:proofErr w:type="gramEnd"/>
+        <w:t xml:space="preserve"> on HP N5QC</w:t>
+      </w:r>
+    </w:p>
+    <w:p>
+      <w:pPr>
+        <w:jc w:val="center"/>
+        <w:rPr>
+          <w:b/>
+          <w:bCs/>
+          <w:sz w:val="16"/>
+          <w:szCs w:val="16"/>
+        </w:rPr>
+      </w:pPr>
+      <w:r>
+        <w:rPr>
+          <w:b/>
+          <w:bCs/>
+          <w:sz w:val="16"/>
+          <w:szCs w:val="16"/>
+        </w:rPr>
+        <w:t xml:space="preserve">Rev. </w:t>
+      </w:r>
+      <w:r>
+        <w:rPr>
+          <w:b/>
+          <w:bCs/>
+          <w:sz w:val="16"/>
+          <w:szCs w:val="16"/>
+        </w:rPr>
+        <w:t>1</w:t>
+      </w:r>
+      <w:r>
+        <w:rPr>
+          <w:b/>
+          <w:bCs/>
+          <w:sz w:val="16"/>
+          <w:szCs w:val="16"/>
+        </w:rPr>
+        <w:t xml:space="preserve"> – 4/5/2024 – </w:t>
+      </w:r>
+      <w:r>
+        <w:rPr>
+          <w:b/>
+          <w:bCs/>
+          <w:sz w:val="16"/>
+          <w:szCs w:val="16"/>
+        </w:rPr>
+        <w:t>Edited as Steve on HP</w:t>
+      </w:r>
+    </w:p>
+    <w:p>
+      <w:pPr>
+        <w:jc w:val="center"/>
+        <w:rPr>
+          <w:b/>
+          <w:bCs/>
+          <w:sz w:val="16"/>
+          <w:szCs w:val="16"/>
+        </w:rPr>
+      </w:pPr>
     </w:p>
     <w:p/>
     <w:p>
@@ -62,19 +118,11 @@
           <w:numId w:val="1"/>
         </w:numPr>
       </w:pPr>
-      <w:proofErr w:type="gramStart"/>
       <w:r>
         <w:t>Fetch</w:t>
       </w:r>
       <w:r>
-        <w:t xml:space="preserve">  --</w:t>
-      </w:r>
-      <w:proofErr w:type="gramEnd"/>
-      <w:r>
-        <w:t xml:space="preserve"> Ex:  </w:t>
-      </w:r>
-      <w:r>
-        <w:t>git fetch origin main</w:t>
+        <w:t xml:space="preserve">  -- Ex:  git fetch origin main</w:t>
       </w:r>
     </w:p>
     <w:p>
@@ -89,32 +137,15 @@
         <w:t>Branch</w:t>
       </w:r>
       <w:r>
-        <w:t xml:space="preserve"> – Ex: </w:t>
-      </w:r>
-      <w:r>
-        <w:t xml:space="preserve">git branch </w:t>
-      </w:r>
-      <w:r>
-        <w:t>&lt;</w:t>
-      </w:r>
-      <w:proofErr w:type="spellStart"/>
-      <w:r>
-        <w:t>branch_name</w:t>
-      </w:r>
-      <w:proofErr w:type="spellEnd"/>
-      <w:proofErr w:type="gramStart"/>
-      <w:r>
-        <w:t xml:space="preserve">&gt; </w:t>
-      </w:r>
-      <w:r>
-        <w:t xml:space="preserve"> FETCH</w:t>
-      </w:r>
-      <w:proofErr w:type="gramEnd"/>
-      <w:r>
-        <w:t>_HEAD</w:t>
+        <w:t xml:space="preserve"> – Ex: git branch &lt;</w:t>
+      </w:r>
+      <w:r>
+        <w:t xml:space="preserve">new </w:t>
+      </w:r>
+      <w:r>
+        <w:t>branch_name&gt;  FETCH_HEAD</w:t>
       </w:r>
     </w:p>
-    <w:p/>
     <w:p>
       <w:pPr>
         <w:pStyle w:val="ListParagraph"/>
@@ -124,13 +155,14 @@
         </w:numPr>
       </w:pPr>
       <w:r>
-        <w:t>Work</w:t>
-      </w:r>
-    </w:p>
-    <w:p>
-      <w:pPr>
-        <w:pStyle w:val="ListParagraph"/>
-      </w:pPr>
+        <w:t xml:space="preserve">Temp:  </w:t>
+      </w:r>
+      <w:r>
+        <w:t xml:space="preserve">git checkout </w:t>
+      </w:r>
+      <w:r>
+        <w:t>&lt;new branch_name&gt;</w:t>
+      </w:r>
     </w:p>
     <w:p/>
     <w:p>
@@ -142,15 +174,18 @@
         </w:numPr>
       </w:pPr>
       <w:r>
-        <w:t xml:space="preserve">Add – Ex:  </w:t>
-      </w:r>
-      <w:r>
-        <w:t xml:space="preserve">git add </w:t>
-      </w:r>
-      <w:r>
-        <w:t>&lt;new or changed file(s) – possibly list?)</w:t>
+        <w:t>Work</w:t>
+      </w:r>
+      <w:r>
+        <w:t xml:space="preserve"> </w:t>
       </w:r>
     </w:p>
+    <w:p>
+      <w:pPr>
+        <w:pStyle w:val="ListParagraph"/>
+      </w:pPr>
+    </w:p>
+    <w:p/>
     <w:p>
       <w:pPr>
         <w:pStyle w:val="ListParagraph"/>
@@ -160,19 +195,8 @@
         </w:numPr>
       </w:pPr>
       <w:r>
-        <w:t>Commit</w:t>
-      </w:r>
-      <w:r>
-        <w:t xml:space="preserve"> – Ex:  </w:t>
-      </w:r>
-      <w:r>
-        <w:t xml:space="preserve">git </w:t>
-      </w:r>
-      <w:proofErr w:type="gramStart"/>
-      <w:r>
-        <w:t>commit</w:t>
-      </w:r>
-      <w:proofErr w:type="gramEnd"/>
+        <w:t>Add – Ex:  git add &lt;new or changed file(s) – possibly list?)</w:t>
+      </w:r>
     </w:p>
     <w:p>
       <w:pPr>
@@ -183,25 +207,26 @@
         </w:numPr>
       </w:pPr>
       <w:r>
+        <w:t>Commit</w:t>
+      </w:r>
+      <w:r>
+        <w:t xml:space="preserve"> – Ex:  git commit</w:t>
+      </w:r>
+    </w:p>
+    <w:p>
+      <w:pPr>
+        <w:pStyle w:val="ListParagraph"/>
+        <w:numPr>
+          <w:ilvl w:val="0"/>
+          <w:numId w:val="1"/>
+        </w:numPr>
+      </w:pPr>
+      <w:r>
         <w:t>Push</w:t>
       </w:r>
       <w:r>
-        <w:t xml:space="preserve"> – Ex:  </w:t>
-      </w:r>
-      <w:r>
-        <w:t xml:space="preserve">git push </w:t>
-      </w:r>
-      <w:r>
-        <w:t xml:space="preserve">&lt;location&gt; &lt;branch&gt;   </w:t>
-      </w:r>
-      <w:r>
-        <w:t xml:space="preserve">git push origin </w:t>
-      </w:r>
-      <w:proofErr w:type="gramStart"/>
-      <w:r>
-        <w:t>main</w:t>
-      </w:r>
-      <w:proofErr w:type="gramEnd"/>
+        <w:t xml:space="preserve"> – Ex:  git push &lt;location&gt; &lt;branch&gt;   git push origin main</w:t>
+      </w:r>
     </w:p>
     <w:sectPr>
       <w:pgSz w:w="12240" w:h="15840"/>

</xml_diff>